<commit_message>
[Webform] Modificamos comportamiento del reCaptcha para buscar keys en las properties
</commit_message>
<xml_diff>
--- a/com.saga.sagasuite.webform/docs/Sagasuite - Webform.docx
+++ b/com.saga.sagasuite.webform/docs/Sagasuite - Webform.docx
@@ -18,7 +18,6 @@
           <w:docPartUnique/>
         </w:docPartObj>
       </w:sdtPr>
-      <w:sdtEndPr/>
       <w:sdtContent>
         <w:sdt>
           <w:sdtPr>
@@ -31,7 +30,6 @@
             <w:dataBinding w:prefixMappings="xmlns:ns0='http://purl.org/dc/elements/1.1/' xmlns:ns1='http://schemas.openxmlformats.org/package/2006/metadata/core-properties' " w:xpath="/ns1:coreProperties[1]/ns0:title[1]" w:storeItemID="{6C3C8BC8-F283-45AE-878A-BAB7291924A1}"/>
             <w:text/>
           </w:sdtPr>
-          <w:sdtEndPr/>
           <w:sdtContent>
             <w:p>
               <w:pPr>
@@ -42,23 +40,14 @@
               </w:pPr>
               <w:proofErr w:type="spellStart"/>
               <w:r>
-                <w:rPr>
-                  <w:lang w:val="es-ES_tradnl"/>
-                </w:rPr>
                 <w:t>SagaSuite</w:t>
               </w:r>
               <w:proofErr w:type="spellEnd"/>
               <w:r>
-                <w:rPr>
-                  <w:lang w:val="es-ES_tradnl"/>
-                </w:rPr>
                 <w:t xml:space="preserve"> </w:t>
               </w:r>
               <w:proofErr w:type="spellStart"/>
               <w:r>
-                <w:rPr>
-                  <w:lang w:val="es-ES_tradnl"/>
-                </w:rPr>
                 <w:t>Webform</w:t>
               </w:r>
               <w:proofErr w:type="spellEnd"/>
@@ -68,6 +57,9 @@
         <w:p>
           <w:pPr>
             <w:pStyle w:val="TtulodeTDC"/>
+            <w:tabs>
+              <w:tab w:val="left" w:pos="567"/>
+            </w:tabs>
           </w:pPr>
           <w:r>
             <w:t>Tabla de contenido</w:t>
@@ -94,7 +86,7 @@
           <w:r>
             <w:fldChar w:fldCharType="separate"/>
           </w:r>
-          <w:hyperlink w:anchor="_Toc448226863" w:history="1">
+          <w:hyperlink w:anchor="_Toc449527406" w:history="1">
             <w:r>
               <w:rPr>
                 <w:rStyle w:val="Hipervnculo"/>
@@ -122,7 +114,7 @@
                 <w:noProof/>
                 <w:webHidden/>
               </w:rPr>
-              <w:instrText xml:space="preserve"> PAGEREF _Toc448226863 \h </w:instrText>
+              <w:instrText xml:space="preserve"> PAGEREF _Toc449527406 \h </w:instrText>
             </w:r>
             <w:r>
               <w:rPr>
@@ -165,30 +157,14 @@
               <w:lang w:eastAsia="es-ES"/>
             </w:rPr>
           </w:pPr>
-          <w:hyperlink w:anchor="_Toc448226864" w:history="1">
+          <w:hyperlink w:anchor="_Toc449527407" w:history="1">
             <w:r>
               <w:rPr>
                 <w:rStyle w:val="Hipervnculo"/>
                 <w:noProof/>
                 <w:lang w:val="es-ES_tradnl"/>
               </w:rPr>
-              <w:t>Usar R</w:t>
-            </w:r>
-            <w:r>
-              <w:rPr>
-                <w:rStyle w:val="Hipervnculo"/>
-                <w:noProof/>
-                <w:lang w:val="es-ES_tradnl"/>
-              </w:rPr>
-              <w:t>e</w:t>
-            </w:r>
-            <w:r>
-              <w:rPr>
-                <w:rStyle w:val="Hipervnculo"/>
-                <w:noProof/>
-                <w:lang w:val="es-ES_tradnl"/>
-              </w:rPr>
-              <w:t>Captcha</w:t>
+              <w:t>Usar ReCaptcha</w:t>
             </w:r>
             <w:r>
               <w:rPr>
@@ -209,7 +185,148 @@
                 <w:noProof/>
                 <w:webHidden/>
               </w:rPr>
-              <w:instrText xml:space="preserve"> PAGEREF _Toc448226864 \h </w:instrText>
+              <w:instrText xml:space="preserve"> PAGEREF _Toc449527407 \h </w:instrText>
+            </w:r>
+            <w:r>
+              <w:rPr>
+                <w:noProof/>
+                <w:webHidden/>
+              </w:rPr>
+            </w:r>
+            <w:r>
+              <w:rPr>
+                <w:noProof/>
+                <w:webHidden/>
+              </w:rPr>
+              <w:fldChar w:fldCharType="separate"/>
+            </w:r>
+            <w:r>
+              <w:rPr>
+                <w:noProof/>
+                <w:webHidden/>
+              </w:rPr>
+              <w:t>- 2 -</w:t>
+            </w:r>
+            <w:r>
+              <w:rPr>
+                <w:noProof/>
+                <w:webHidden/>
+              </w:rPr>
+              <w:fldChar w:fldCharType="end"/>
+            </w:r>
+          </w:hyperlink>
+        </w:p>
+        <w:p>
+          <w:pPr>
+            <w:pStyle w:val="TDC2"/>
+            <w:tabs>
+              <w:tab w:val="right" w:leader="dot" w:pos="9016"/>
+            </w:tabs>
+            <w:rPr>
+              <w:rFonts w:asciiTheme="minorHAnsi" w:eastAsiaTheme="minorEastAsia" w:hAnsiTheme="minorHAnsi"/>
+              <w:noProof/>
+              <w:lang w:eastAsia="es-ES"/>
+            </w:rPr>
+          </w:pPr>
+          <w:hyperlink w:anchor="_Toc449527408" w:history="1">
+            <w:r>
+              <w:rPr>
+                <w:rStyle w:val="Hipervnculo"/>
+                <w:noProof/>
+                <w:lang w:val="es-ES_tradnl"/>
+              </w:rPr>
+              <w:t>Requisitos</w:t>
+            </w:r>
+            <w:r>
+              <w:rPr>
+                <w:noProof/>
+                <w:webHidden/>
+              </w:rPr>
+              <w:tab/>
+            </w:r>
+            <w:r>
+              <w:rPr>
+                <w:noProof/>
+                <w:webHidden/>
+              </w:rPr>
+              <w:fldChar w:fldCharType="begin"/>
+            </w:r>
+            <w:r>
+              <w:rPr>
+                <w:noProof/>
+                <w:webHidden/>
+              </w:rPr>
+              <w:instrText xml:space="preserve"> PAGEREF _Toc449527408 \h </w:instrText>
+            </w:r>
+            <w:r>
+              <w:rPr>
+                <w:noProof/>
+                <w:webHidden/>
+              </w:rPr>
+            </w:r>
+            <w:r>
+              <w:rPr>
+                <w:noProof/>
+                <w:webHidden/>
+              </w:rPr>
+              <w:fldChar w:fldCharType="separate"/>
+            </w:r>
+            <w:r>
+              <w:rPr>
+                <w:noProof/>
+                <w:webHidden/>
+              </w:rPr>
+              <w:t>- 2 -</w:t>
+            </w:r>
+            <w:r>
+              <w:rPr>
+                <w:noProof/>
+                <w:webHidden/>
+              </w:rPr>
+              <w:fldChar w:fldCharType="end"/>
+            </w:r>
+          </w:hyperlink>
+        </w:p>
+        <w:p>
+          <w:pPr>
+            <w:pStyle w:val="TDC2"/>
+            <w:tabs>
+              <w:tab w:val="right" w:leader="dot" w:pos="9016"/>
+            </w:tabs>
+            <w:rPr>
+              <w:rFonts w:asciiTheme="minorHAnsi" w:eastAsiaTheme="minorEastAsia" w:hAnsiTheme="minorHAnsi"/>
+              <w:noProof/>
+              <w:lang w:eastAsia="es-ES"/>
+            </w:rPr>
+          </w:pPr>
+          <w:hyperlink w:anchor="_Toc449527409" w:history="1">
+            <w:r>
+              <w:rPr>
+                <w:rStyle w:val="Hipervnculo"/>
+                <w:noProof/>
+              </w:rPr>
+              <w:t>Configuración</w:t>
+            </w:r>
+            <w:r>
+              <w:rPr>
+                <w:noProof/>
+                <w:webHidden/>
+              </w:rPr>
+              <w:tab/>
+            </w:r>
+            <w:r>
+              <w:rPr>
+                <w:noProof/>
+                <w:webHidden/>
+              </w:rPr>
+              <w:fldChar w:fldCharType="begin"/>
+            </w:r>
+            <w:r>
+              <w:rPr>
+                <w:noProof/>
+                <w:webHidden/>
+              </w:rPr>
+              <w:instrText xml:space="preserve"> PAGEREF _Toc449527409 \h </w:instrText>
             </w:r>
             <w:r>
               <w:rPr>
@@ -274,7 +391,7 @@
           <w:lang w:val="es-ES_tradnl"/>
         </w:rPr>
       </w:pPr>
-      <w:bookmarkStart w:id="0" w:name="_Toc448226863"/>
+      <w:bookmarkStart w:id="0" w:name="_Toc449527406"/>
       <w:r>
         <w:rPr>
           <w:lang w:val="es-ES_tradnl"/>
@@ -332,9 +449,7 @@
           <w:lang w:val="es-ES_tradnl"/>
         </w:rPr>
       </w:pPr>
-      <w:bookmarkStart w:id="1" w:name="_Toc448226864"/>
-      <w:bookmarkStart w:id="2" w:name="_GoBack"/>
-      <w:bookmarkEnd w:id="2"/>
+      <w:bookmarkStart w:id="1" w:name="_Toc449527407"/>
       <w:r>
         <w:rPr>
           <w:lang w:val="es-ES_tradnl"/>
@@ -353,99 +468,73 @@
     </w:p>
     <w:p>
       <w:pPr>
+        <w:pStyle w:val="Ttulo2"/>
         <w:rPr>
           <w:lang w:val="es-ES_tradnl"/>
         </w:rPr>
       </w:pPr>
+      <w:bookmarkStart w:id="2" w:name="_Toc449527408"/>
       <w:r>
         <w:rPr>
           <w:lang w:val="es-ES_tradnl"/>
         </w:rPr>
-        <w:t xml:space="preserve">Para hacer uso de la implementación </w:t>
-      </w:r>
-      <w:r>
+        <w:t>Requisitos</w:t>
+      </w:r>
+      <w:bookmarkEnd w:id="2"/>
+    </w:p>
+    <w:p>
+      <w:pPr>
         <w:rPr>
           <w:lang w:val="es-ES_tradnl"/>
         </w:rPr>
-        <w:t>de</w:t>
-      </w:r>
+      </w:pPr>
       <w:r>
         <w:rPr>
           <w:lang w:val="es-ES_tradnl"/>
         </w:rPr>
-        <w:t>l</w:t>
-      </w:r>
+        <w:t xml:space="preserve">Para hacer uso de la implementación del </w:t>
+      </w:r>
+      <w:proofErr w:type="spellStart"/>
       <w:r>
         <w:rPr>
           <w:lang w:val="es-ES_tradnl"/>
         </w:rPr>
-        <w:t xml:space="preserve"> </w:t>
-      </w:r>
-      <w:proofErr w:type="spellStart"/>
+        <w:t>ReCaptcha</w:t>
+      </w:r>
+      <w:proofErr w:type="spellEnd"/>
       <w:r>
         <w:rPr>
           <w:lang w:val="es-ES_tradnl"/>
         </w:rPr>
-        <w:t>ReCaptcha</w:t>
-      </w:r>
-      <w:proofErr w:type="spellEnd"/>
+        <w:t xml:space="preserve"> de Google en el </w:t>
+      </w:r>
+      <w:proofErr w:type="spellStart"/>
       <w:r>
         <w:rPr>
           <w:lang w:val="es-ES_tradnl"/>
         </w:rPr>
-        <w:t xml:space="preserve"> </w:t>
-      </w:r>
+        <w:t>webform</w:t>
+      </w:r>
+      <w:proofErr w:type="spellEnd"/>
       <w:r>
         <w:rPr>
           <w:lang w:val="es-ES_tradnl"/>
         </w:rPr>
-        <w:t xml:space="preserve">de Google en el </w:t>
+        <w:t xml:space="preserve"> de </w:t>
       </w:r>
       <w:proofErr w:type="spellStart"/>
       <w:r>
         <w:rPr>
           <w:lang w:val="es-ES_tradnl"/>
         </w:rPr>
-        <w:t>webform</w:t>
+        <w:t>Alkacon</w:t>
       </w:r>
       <w:proofErr w:type="spellEnd"/>
       <w:r>
         <w:rPr>
           <w:lang w:val="es-ES_tradnl"/>
         </w:rPr>
-        <w:t xml:space="preserve"> de </w:t>
-      </w:r>
-      <w:proofErr w:type="spellStart"/>
-      <w:r>
-        <w:rPr>
-          <w:lang w:val="es-ES_tradnl"/>
-        </w:rPr>
-        <w:t>Alkacon</w:t>
-      </w:r>
-      <w:proofErr w:type="spellEnd"/>
-      <w:r>
-        <w:rPr>
-          <w:lang w:val="es-ES_tradnl"/>
-        </w:rPr>
-        <w:t xml:space="preserve"> </w:t>
-      </w:r>
-      <w:r>
-        <w:rPr>
-          <w:lang w:val="es-ES_tradnl"/>
-        </w:rPr>
-        <w:t>es necesario</w:t>
-      </w:r>
-      <w:r>
-        <w:rPr>
-          <w:lang w:val="es-ES_tradnl"/>
-        </w:rPr>
-        <w:t xml:space="preserve"> </w:t>
-      </w:r>
-      <w:r>
-        <w:rPr>
-          <w:lang w:val="es-ES_tradnl"/>
-        </w:rPr>
-        <w:t>cumplir los siguientes requisitos:</w:t>
+        <w:t xml:space="preserve"> es necesario cumplir los siguientes requisitos:</w:t>
       </w:r>
     </w:p>
     <w:p>
@@ -457,18 +546,15 @@
         </w:numPr>
       </w:pPr>
       <w:r>
-        <w:t xml:space="preserve">El módulo </w:t>
-      </w:r>
-      <w:proofErr w:type="spellStart"/>
-      <w:r>
-        <w:rPr>
-          <w:b/>
-        </w:rPr>
-        <w:t>core</w:t>
-      </w:r>
-      <w:proofErr w:type="spellEnd"/>
-      <w:r>
-        <w:t xml:space="preserve"> debe incluir la librería </w:t>
+        <w:t xml:space="preserve">Asegurar que la versión del módulo </w:t>
+      </w:r>
+      <w:proofErr w:type="spellStart"/>
+      <w:r>
+        <w:t>com.saga.sagasuite.core</w:t>
+      </w:r>
+      <w:proofErr w:type="spellEnd"/>
+      <w:r>
+        <w:t xml:space="preserve"> incluye la librería </w:t>
       </w:r>
       <w:r>
         <w:rPr>
@@ -477,7 +563,48 @@
         <w:t>com.saga.opencms.webform-1.0.jar</w:t>
       </w:r>
       <w:r>
-        <w:t>.</w:t>
+        <w:rPr>
+          <w:b/>
+        </w:rPr>
+        <w:t xml:space="preserve"> </w:t>
+      </w:r>
+      <w:r>
+        <w:t xml:space="preserve">en carpeta </w:t>
+      </w:r>
+      <w:proofErr w:type="spellStart"/>
+      <w:r>
+        <w:rPr>
+          <w:b/>
+        </w:rPr>
+        <w:t>lib</w:t>
+      </w:r>
+      <w:proofErr w:type="spellEnd"/>
+      <w:r>
+        <w:rPr>
+          <w:b/>
+        </w:rPr>
+        <w:t>/</w:t>
+      </w:r>
+      <w:r>
+        <w:t xml:space="preserve"> del módulo</w:t>
+      </w:r>
+      <w:r>
+        <w:t xml:space="preserve">. En caso de tener que añadir esta librería java es necesario </w:t>
+      </w:r>
+      <w:r>
+        <w:rPr>
+          <w:b/>
+        </w:rPr>
+        <w:t>reiniciar el servidor</w:t>
+      </w:r>
+      <w:r>
+        <w:t xml:space="preserve"> para que los cambios</w:t>
+      </w:r>
+      <w:r>
+        <w:t xml:space="preserve"> </w:t>
+      </w:r>
+      <w:r>
+        <w:t>surtan efecto.</w:t>
       </w:r>
     </w:p>
     <w:p>
@@ -487,21 +614,244 @@
           <w:ilvl w:val="0"/>
           <w:numId w:val="15"/>
         </w:numPr>
-      </w:pPr>
-      <w:r>
-        <w:t xml:space="preserve">Debemos </w:t>
-      </w:r>
-      <w:hyperlink r:id="rId12" w:anchor="createsite" w:history="1">
+        <w:rPr>
+          <w:b/>
+        </w:rPr>
+      </w:pPr>
+      <w:r>
+        <w:t xml:space="preserve">Importar (en el </w:t>
+      </w:r>
+      <w:proofErr w:type="spellStart"/>
+      <w:r>
+        <w:t>theme</w:t>
+      </w:r>
+      <w:proofErr w:type="spellEnd"/>
+      <w:r>
+        <w:t xml:space="preserve">) el fichero </w:t>
+      </w:r>
+      <w:proofErr w:type="spellStart"/>
+      <w:r>
+        <w:t>javascript</w:t>
+      </w:r>
+      <w:proofErr w:type="spellEnd"/>
+      <w:r>
+        <w:t xml:space="preserve"> que carga el elemento </w:t>
+      </w:r>
+      <w:proofErr w:type="spellStart"/>
+      <w:r>
+        <w:t>reCaptcha</w:t>
+      </w:r>
+      <w:proofErr w:type="spellEnd"/>
+      <w:r>
+        <w:t xml:space="preserve"> en la cabecera </w:t>
+      </w:r>
+      <w:r>
+        <w:rPr>
+          <w:b/>
+        </w:rPr>
+        <w:t xml:space="preserve">&lt;script </w:t>
+      </w:r>
+      <w:proofErr w:type="spellStart"/>
+      <w:r>
+        <w:rPr>
+          <w:b/>
+        </w:rPr>
+        <w:t>src</w:t>
+      </w:r>
+      <w:proofErr w:type="spellEnd"/>
+      <w:r>
+        <w:rPr>
+          <w:b/>
+        </w:rPr>
+        <w:t xml:space="preserve">="https://www.google.com/recaptcha/api.js" </w:t>
+      </w:r>
+      <w:proofErr w:type="spellStart"/>
+      <w:r>
+        <w:rPr>
+          <w:b/>
+        </w:rPr>
+        <w:t>async</w:t>
+      </w:r>
+      <w:proofErr w:type="spellEnd"/>
+      <w:r>
+        <w:rPr>
+          <w:b/>
+        </w:rPr>
+        <w:t xml:space="preserve"> </w:t>
+      </w:r>
+      <w:proofErr w:type="spellStart"/>
+      <w:r>
+        <w:rPr>
+          <w:b/>
+        </w:rPr>
+        <w:t>defer</w:t>
+      </w:r>
+      <w:proofErr w:type="spellEnd"/>
+      <w:r>
+        <w:rPr>
+          <w:b/>
+        </w:rPr>
+        <w:t>&gt;&lt;/script&gt;</w:t>
+      </w:r>
+    </w:p>
+    <w:p>
+      <w:pPr>
+        <w:pStyle w:val="Prrafodelista"/>
+        <w:numPr>
+          <w:ilvl w:val="0"/>
+          <w:numId w:val="15"/>
+        </w:numPr>
+      </w:pPr>
+      <w:r>
+        <w:t xml:space="preserve">Para cada </w:t>
+      </w:r>
+      <w:r>
+        <w:rPr>
+          <w:b/>
+        </w:rPr>
+        <w:t>dominio</w:t>
+      </w:r>
+      <w:r>
+        <w:t xml:space="preserve"> sobre el que se vaya a usar el </w:t>
+      </w:r>
+      <w:proofErr w:type="spellStart"/>
+      <w:r>
+        <w:t>recaptcha</w:t>
+      </w:r>
+      <w:proofErr w:type="spellEnd"/>
+      <w:r>
+        <w:t xml:space="preserve"> es necesario generar </w:t>
+      </w:r>
+      <w:r>
+        <w:rPr>
+          <w:b/>
+        </w:rPr>
+        <w:t>una API KEY</w:t>
+      </w:r>
+      <w:r>
+        <w:t xml:space="preserve"> (esto debe hacerse siguiendo los criterios de google, ver </w:t>
+      </w:r>
+      <w:hyperlink r:id="rId12" w:history="1">
         <w:r>
           <w:rPr>
             <w:rStyle w:val="Hipervnculo"/>
           </w:rPr>
-          <w:t>dar de alta</w:t>
+          <w:t>https://developers.google.com/recaptcha/docs/start</w:t>
         </w:r>
       </w:hyperlink>
       <w:r>
-        <w:t xml:space="preserve"> una cuenta asociada al dominio en google.</w:t>
-      </w:r>
+        <w:t>)</w:t>
+      </w:r>
+    </w:p>
+    <w:p>
+      <w:pPr>
+        <w:pStyle w:val="Prrafodelista"/>
+        <w:numPr>
+          <w:ilvl w:val="0"/>
+          <w:numId w:val="15"/>
+        </w:numPr>
+      </w:pPr>
+      <w:r>
+        <w:t xml:space="preserve">Configurar las claves del sitio y la clave secreta del </w:t>
+      </w:r>
+      <w:proofErr w:type="spellStart"/>
+      <w:r>
+        <w:t>ReCaptcha</w:t>
+      </w:r>
+      <w:proofErr w:type="spellEnd"/>
+      <w:r>
+        <w:t xml:space="preserve"> facilitadas por google en el recurso de configuración</w:t>
+      </w:r>
+      <w:r>
+        <w:t xml:space="preserve"> </w:t>
+      </w:r>
+      <w:r>
+        <w:rPr>
+          <w:b/>
+        </w:rPr>
+        <w:t>/.</w:t>
+      </w:r>
+      <w:proofErr w:type="spellStart"/>
+      <w:r>
+        <w:rPr>
+          <w:b/>
+        </w:rPr>
+        <w:t>themeconfig</w:t>
+      </w:r>
+      <w:proofErr w:type="spellEnd"/>
+      <w:r>
+        <w:rPr>
+          <w:b/>
+        </w:rPr>
+        <w:t>.</w:t>
+      </w:r>
+    </w:p>
+    <w:p>
+      <w:r>
+        <w:rPr>
+          <w:noProof/>
+          <w:lang w:eastAsia="es-ES"/>
+        </w:rPr>
+        <w:drawing>
+          <wp:inline distT="0" distB="0" distL="0" distR="0" wp14:anchorId="367B48B3" wp14:editId="32A0BA1E">
+            <wp:extent cx="5612130" cy="1499870"/>
+            <wp:effectExtent l="76200" t="76200" r="140970" b="138430"/>
+            <wp:docPr id="7" name="Imagen 7"/>
+            <wp:cNvGraphicFramePr>
+              <a:graphicFrameLocks xmlns:a="http://schemas.openxmlformats.org/drawingml/2006/main" noChangeAspect="1"/>
+            </wp:cNvGraphicFramePr>
+            <a:graphic xmlns:a="http://schemas.openxmlformats.org/drawingml/2006/main">
+              <a:graphicData uri="http://schemas.openxmlformats.org/drawingml/2006/picture">
+                <pic:pic xmlns:pic="http://schemas.openxmlformats.org/drawingml/2006/picture">
+                  <pic:nvPicPr>
+                    <pic:cNvPr id="0" name=""/>
+                    <pic:cNvPicPr/>
+                  </pic:nvPicPr>
+                  <pic:blipFill>
+                    <a:blip r:embed="rId13"/>
+                    <a:stretch>
+                      <a:fillRect/>
+                    </a:stretch>
+                  </pic:blipFill>
+                  <pic:spPr>
+                    <a:xfrm>
+                      <a:off x="0" y="0"/>
+                      <a:ext cx="5612130" cy="1499870"/>
+                    </a:xfrm>
+                    <a:prstGeom prst="rect">
+                      <a:avLst/>
+                    </a:prstGeom>
+                    <a:ln w="38100" cap="sq">
+                      <a:solidFill>
+                        <a:srgbClr val="000000"/>
+                      </a:solidFill>
+                      <a:prstDash val="solid"/>
+                      <a:miter lim="800000"/>
+                    </a:ln>
+                    <a:effectLst>
+                      <a:outerShdw blurRad="50800" dist="38100" dir="2700000" algn="tl" rotWithShape="0">
+                        <a:srgbClr val="000000">
+                          <a:alpha val="43000"/>
+                        </a:srgbClr>
+                      </a:outerShdw>
+                    </a:effectLst>
+                  </pic:spPr>
+                </pic:pic>
+              </a:graphicData>
+            </a:graphic>
+          </wp:inline>
+        </w:drawing>
+      </w:r>
+    </w:p>
+    <w:p>
+      <w:pPr>
+        <w:pStyle w:val="Ttulo2"/>
+      </w:pPr>
+      <w:bookmarkStart w:id="3" w:name="_Toc449527409"/>
+      <w:r>
+        <w:t>Configuración</w:t>
+      </w:r>
+      <w:bookmarkEnd w:id="3"/>
     </w:p>
     <w:p>
       <w:r>
@@ -517,7 +867,26 @@
         </w:numPr>
       </w:pPr>
       <w:r>
-        <w:t xml:space="preserve">Crear un campo de tipo </w:t>
+        <w:t xml:space="preserve">En el recurso </w:t>
+      </w:r>
+      <w:proofErr w:type="spellStart"/>
+      <w:r>
+        <w:t>Webform</w:t>
+      </w:r>
+      <w:proofErr w:type="spellEnd"/>
+      <w:r>
+        <w:t xml:space="preserve"> dónde queramos usar el </w:t>
+      </w:r>
+      <w:proofErr w:type="spellStart"/>
+      <w:r>
+        <w:t>recatcha</w:t>
+      </w:r>
+      <w:proofErr w:type="spellEnd"/>
+      <w:r>
+        <w:t>, es necesario crear</w:t>
+      </w:r>
+      <w:r>
+        <w:t xml:space="preserve"> un campo de tipo </w:t>
       </w:r>
       <w:proofErr w:type="spellStart"/>
       <w:r>
@@ -542,15 +911,7 @@
       </w:r>
       <w:proofErr w:type="spellEnd"/>
       <w:r>
-        <w:t xml:space="preserve"> con los </w:t>
-      </w:r>
-      <w:proofErr w:type="spellStart"/>
-      <w:r>
-        <w:t>parametros</w:t>
-      </w:r>
-      <w:proofErr w:type="spellEnd"/>
-      <w:r>
-        <w:t>:</w:t>
+        <w:t xml:space="preserve"> con los parámetros:</w:t>
       </w:r>
     </w:p>
     <w:p>
@@ -562,10 +923,13 @@
         </w:numPr>
       </w:pPr>
       <w:r>
-        <w:t>C</w:t>
-      </w:r>
-      <w:r>
-        <w:t xml:space="preserve">lave del sitio: </w:t>
+        <w:rPr>
+          <w:b/>
+        </w:rPr>
+        <w:t>Clave del sitio:</w:t>
+      </w:r>
+      <w:r>
+        <w:t xml:space="preserve"> </w:t>
       </w:r>
       <w:proofErr w:type="spellStart"/>
       <w:r>
@@ -577,6 +941,22 @@
       <w:proofErr w:type="spellEnd"/>
       <w:r>
         <w:t>=6Lc70BwTAAAAAAwnDJq9ZE7_Sg3Q2YSQML09ooxg (Obligatorio)</w:t>
+      </w:r>
+    </w:p>
+    <w:p>
+      <w:pPr>
+        <w:ind w:left="1080"/>
+      </w:pPr>
+      <w:r>
+        <w:t xml:space="preserve">También se pueden incluir los parámetros idioma y tipo del </w:t>
+      </w:r>
+      <w:proofErr w:type="spellStart"/>
+      <w:r>
+        <w:t>recaptcha</w:t>
+      </w:r>
+      <w:proofErr w:type="spellEnd"/>
+      <w:r>
+        <w:t xml:space="preserve">, </w:t>
       </w:r>
     </w:p>
     <w:p>
@@ -586,6 +966,7 @@
           <w:ilvl w:val="1"/>
           <w:numId w:val="17"/>
         </w:numPr>
+        <w:jc w:val="left"/>
       </w:pPr>
       <w:r>
         <w:t xml:space="preserve">Idioma: </w:t>
@@ -597,7 +978,46 @@
         <w:t>hl</w:t>
       </w:r>
       <w:r>
-        <w:t>=es (Opcional)</w:t>
+        <w:t>=</w:t>
+      </w:r>
+      <w:r>
+        <w:t xml:space="preserve"> </w:t>
+      </w:r>
+      <w:r>
+        <w:tab/>
+      </w:r>
+      <w:proofErr w:type="spellStart"/>
+      <w:r>
+        <w:t>See</w:t>
+      </w:r>
+      <w:proofErr w:type="spellEnd"/>
+      <w:r>
+        <w:t xml:space="preserve"> </w:t>
+      </w:r>
+      <w:proofErr w:type="spellStart"/>
+      <w:r>
+        <w:t>language</w:t>
+      </w:r>
+      <w:proofErr w:type="spellEnd"/>
+      <w:r>
+        <w:t xml:space="preserve"> </w:t>
+      </w:r>
+      <w:proofErr w:type="spellStart"/>
+      <w:r>
+        <w:t>codes</w:t>
+      </w:r>
+      <w:proofErr w:type="spellEnd"/>
+      <w:r>
+        <w:t xml:space="preserve">  </w:t>
+      </w:r>
+      <w:r>
+        <w:t xml:space="preserve">https://developers.google.com/recaptcha/docs/language </w:t>
+      </w:r>
+      <w:r>
+        <w:t>(Opcional)</w:t>
+      </w:r>
+      <w:r>
+        <w:t xml:space="preserve"> </w:t>
       </w:r>
     </w:p>
     <w:p>
@@ -609,6 +1029,7 @@
         </w:numPr>
       </w:pPr>
       <w:r>
+        <w:lastRenderedPageBreak/>
         <w:t xml:space="preserve">Tipo: </w:t>
       </w:r>
       <w:proofErr w:type="spellStart"/>
@@ -620,9 +1041,21 @@
       </w:r>
       <w:proofErr w:type="spellEnd"/>
       <w:r>
-        <w:t>=audio (Opcional)</w:t>
+        <w:t xml:space="preserve">= </w:t>
+      </w:r>
+      <w:r>
+        <w:t xml:space="preserve">audio | </w:t>
+      </w:r>
+      <w:proofErr w:type="spellStart"/>
+      <w:r>
+        <w:t>image</w:t>
+      </w:r>
+      <w:proofErr w:type="spellEnd"/>
+      <w:r>
+        <w:t xml:space="preserve"> (Opcional)</w:t>
       </w:r>
     </w:p>
+    <w:p/>
     <w:p>
       <w:pPr>
         <w:pStyle w:val="Prrafodelista"/>
@@ -645,18 +1078,30 @@
       </w:r>
       <w:proofErr w:type="spellStart"/>
       <w:r>
+        <w:rPr>
+          <w:b/>
+        </w:rPr>
         <w:t>Empty</w:t>
       </w:r>
       <w:proofErr w:type="spellEnd"/>
       <w:r>
+        <w:rPr>
+          <w:b/>
+        </w:rPr>
         <w:t xml:space="preserve"> </w:t>
       </w:r>
       <w:proofErr w:type="spellStart"/>
       <w:r>
+        <w:rPr>
+          <w:b/>
+        </w:rPr>
         <w:t>field</w:t>
       </w:r>
       <w:proofErr w:type="spellEnd"/>
       <w:r>
+        <w:rPr>
+          <w:b/>
+        </w:rPr>
         <w:t xml:space="preserve"> creado</w:t>
       </w:r>
       <w:r>
@@ -672,6 +1117,67 @@
       <w:proofErr w:type="spellEnd"/>
       <w:r>
         <w:t xml:space="preserve"> es incorrecto (Obligatorio)</w:t>
+      </w:r>
+    </w:p>
+    <w:p/>
+    <w:p>
+      <w:pPr>
+        <w:jc w:val="center"/>
+      </w:pPr>
+      <w:r>
+        <w:rPr>
+          <w:noProof/>
+          <w:lang w:eastAsia="es-ES"/>
+        </w:rPr>
+        <w:drawing>
+          <wp:inline distT="0" distB="0" distL="0" distR="0" wp14:anchorId="05B8908F" wp14:editId="148E703B">
+            <wp:extent cx="4502150" cy="1743299"/>
+            <wp:effectExtent l="76200" t="76200" r="127000" b="142875"/>
+            <wp:docPr id="2" name="Imagen 2"/>
+            <wp:cNvGraphicFramePr>
+              <a:graphicFrameLocks xmlns:a="http://schemas.openxmlformats.org/drawingml/2006/main" noChangeAspect="1"/>
+            </wp:cNvGraphicFramePr>
+            <a:graphic xmlns:a="http://schemas.openxmlformats.org/drawingml/2006/main">
+              <a:graphicData uri="http://schemas.openxmlformats.org/drawingml/2006/picture">
+                <pic:pic xmlns:pic="http://schemas.openxmlformats.org/drawingml/2006/picture">
+                  <pic:nvPicPr>
+                    <pic:cNvPr id="1" name=""/>
+                    <pic:cNvPicPr/>
+                  </pic:nvPicPr>
+                  <pic:blipFill>
+                    <a:blip r:embed="rId14"/>
+                    <a:stretch>
+                      <a:fillRect/>
+                    </a:stretch>
+                  </pic:blipFill>
+                  <pic:spPr>
+                    <a:xfrm>
+                      <a:off x="0" y="0"/>
+                      <a:ext cx="4512435" cy="1747282"/>
+                    </a:xfrm>
+                    <a:prstGeom prst="rect">
+                      <a:avLst/>
+                    </a:prstGeom>
+                    <a:ln w="38100" cap="sq">
+                      <a:solidFill>
+                        <a:srgbClr val="000000"/>
+                      </a:solidFill>
+                      <a:prstDash val="solid"/>
+                      <a:miter lim="800000"/>
+                    </a:ln>
+                    <a:effectLst>
+                      <a:outerShdw blurRad="50800" dist="38100" dir="2700000" algn="tl" rotWithShape="0">
+                        <a:srgbClr val="000000">
+                          <a:alpha val="43000"/>
+                        </a:srgbClr>
+                      </a:outerShdw>
+                    </a:effectLst>
+                  </pic:spPr>
+                </pic:pic>
+              </a:graphicData>
+            </a:graphic>
+          </wp:inline>
+        </w:drawing>
       </w:r>
     </w:p>
     <w:p>
@@ -683,22 +1189,26 @@
         </w:numPr>
       </w:pPr>
       <w:r>
-        <w:t xml:space="preserve">Configurar como </w:t>
-      </w:r>
-      <w:r>
-        <w:rPr>
-          <w:b/>
-        </w:rPr>
-        <w:t xml:space="preserve">HTML </w:t>
-      </w:r>
-      <w:proofErr w:type="spellStart"/>
-      <w:r>
-        <w:rPr>
-          <w:b/>
-        </w:rPr>
-        <w:t>template</w:t>
-      </w:r>
-      <w:proofErr w:type="spellEnd"/>
+        <w:t>En la pestaña Información Adicional se debe c</w:t>
+      </w:r>
+      <w:r>
+        <w:t xml:space="preserve">onfigurar </w:t>
+      </w:r>
+      <w:r>
+        <w:t xml:space="preserve">el campo </w:t>
+      </w:r>
+      <w:r>
+        <w:rPr>
+          <w:b/>
+        </w:rPr>
+        <w:t xml:space="preserve">Plantilla </w:t>
+      </w:r>
+      <w:r>
+        <w:rPr>
+          <w:b/>
+        </w:rPr>
+        <w:t>HTML</w:t>
+      </w:r>
       <w:r>
         <w:t xml:space="preserve">: </w:t>
       </w:r>
@@ -706,10 +1216,139 @@
     <w:p>
       <w:pPr>
         <w:pStyle w:val="Prrafodelista"/>
-      </w:pPr>
-      <w:r>
-        <w:t>/system/modules/com.saga.sagasuite.webform/resources/form-template/only-bs3-form-template.st</w:t>
-      </w:r>
+        <w:rPr>
+          <w:lang w:val="en-US"/>
+        </w:rPr>
+      </w:pPr>
+      <w:r>
+        <w:rPr>
+          <w:lang w:val="en-US"/>
+        </w:rPr>
+        <w:t>/system/modules/com.saga.sagasuite.core/resources/form-template/only-bs3-form-template-recaptcha.st</w:t>
+      </w:r>
+    </w:p>
+    <w:p>
+      <w:pPr>
+        <w:pStyle w:val="Prrafodelista"/>
+        <w:ind w:left="1416" w:hanging="696"/>
+        <w:rPr>
+          <w:lang w:val="en-US"/>
+        </w:rPr>
+      </w:pPr>
+      <w:r>
+        <w:rPr>
+          <w:lang w:val="en-US"/>
+        </w:rPr>
+        <w:t xml:space="preserve">Y </w:t>
+      </w:r>
+      <w:r>
+        <w:rPr>
+          <w:b/>
+          <w:lang w:val="en-US"/>
+        </w:rPr>
+        <w:t>Action class</w:t>
+      </w:r>
+      <w:r>
+        <w:rPr>
+          <w:lang w:val="en-US"/>
+        </w:rPr>
+        <w:t xml:space="preserve">: </w:t>
+      </w:r>
+    </w:p>
+    <w:p>
+      <w:pPr>
+        <w:pStyle w:val="Prrafodelista"/>
+        <w:rPr>
+          <w:lang w:val="en-US"/>
+        </w:rPr>
+      </w:pPr>
+      <w:proofErr w:type="spellStart"/>
+      <w:r>
+        <w:rPr>
+          <w:lang w:val="en-US"/>
+        </w:rPr>
+        <w:t>com.saga.sagasuite.webform.RecaptchaValidationActionHandler</w:t>
+      </w:r>
+      <w:proofErr w:type="spellEnd"/>
+    </w:p>
+    <w:p>
+      <w:pPr>
+        <w:pStyle w:val="Prrafodelista"/>
+        <w:rPr>
+          <w:lang w:val="en-US"/>
+        </w:rPr>
+      </w:pPr>
+    </w:p>
+    <w:p>
+      <w:pPr>
+        <w:pStyle w:val="Prrafodelista"/>
+        <w:rPr>
+          <w:lang w:val="en-US"/>
+        </w:rPr>
+      </w:pPr>
+      <w:r>
+        <w:rPr>
+          <w:noProof/>
+          <w:lang w:eastAsia="es-ES"/>
+        </w:rPr>
+        <w:drawing>
+          <wp:inline distT="0" distB="0" distL="0" distR="0" wp14:anchorId="2DF4BA96" wp14:editId="20A6DC25">
+            <wp:extent cx="4927709" cy="2296795"/>
+            <wp:effectExtent l="76200" t="76200" r="139700" b="141605"/>
+            <wp:docPr id="3" name="Imagen 3"/>
+            <wp:cNvGraphicFramePr>
+              <a:graphicFrameLocks xmlns:a="http://schemas.openxmlformats.org/drawingml/2006/main" noChangeAspect="1"/>
+            </wp:cNvGraphicFramePr>
+            <a:graphic xmlns:a="http://schemas.openxmlformats.org/drawingml/2006/main">
+              <a:graphicData uri="http://schemas.openxmlformats.org/drawingml/2006/picture">
+                <pic:pic xmlns:pic="http://schemas.openxmlformats.org/drawingml/2006/picture">
+                  <pic:nvPicPr>
+                    <pic:cNvPr id="1" name=""/>
+                    <pic:cNvPicPr/>
+                  </pic:nvPicPr>
+                  <pic:blipFill>
+                    <a:blip r:embed="rId15"/>
+                    <a:stretch>
+                      <a:fillRect/>
+                    </a:stretch>
+                  </pic:blipFill>
+                  <pic:spPr>
+                    <a:xfrm>
+                      <a:off x="0" y="0"/>
+                      <a:ext cx="4932460" cy="2299009"/>
+                    </a:xfrm>
+                    <a:prstGeom prst="rect">
+                      <a:avLst/>
+                    </a:prstGeom>
+                    <a:ln w="38100" cap="sq">
+                      <a:solidFill>
+                        <a:srgbClr val="000000"/>
+                      </a:solidFill>
+                      <a:prstDash val="solid"/>
+                      <a:miter lim="800000"/>
+                    </a:ln>
+                    <a:effectLst>
+                      <a:outerShdw blurRad="50800" dist="38100" dir="2700000" algn="tl" rotWithShape="0">
+                        <a:srgbClr val="000000">
+                          <a:alpha val="43000"/>
+                        </a:srgbClr>
+                      </a:outerShdw>
+                    </a:effectLst>
+                  </pic:spPr>
+                </pic:pic>
+              </a:graphicData>
+            </a:graphic>
+          </wp:inline>
+        </w:drawing>
+      </w:r>
+    </w:p>
+    <w:p>
+      <w:pPr>
+        <w:pStyle w:val="Prrafodelista"/>
+        <w:rPr>
+          <w:lang w:val="en-US"/>
+        </w:rPr>
+      </w:pPr>
     </w:p>
     <w:p>
       <w:pPr>
@@ -720,14 +1359,22 @@
         </w:numPr>
       </w:pPr>
       <w:r>
-        <w:t xml:space="preserve">Configurar como </w:t>
-      </w:r>
-      <w:proofErr w:type="spellStart"/>
-      <w:r>
-        <w:rPr>
-          <w:b/>
-        </w:rPr>
-        <w:t>Action</w:t>
+        <w:t xml:space="preserve">A nivel de caja es necesario configurar un </w:t>
+      </w:r>
+      <w:proofErr w:type="spellStart"/>
+      <w:r>
+        <w:t>formatter</w:t>
+      </w:r>
+      <w:proofErr w:type="spellEnd"/>
+      <w:r>
+        <w:t xml:space="preserve"> especial: Seleccionar el </w:t>
+      </w:r>
+      <w:proofErr w:type="spellStart"/>
+      <w:r>
+        <w:rPr>
+          <w:b/>
+        </w:rPr>
+        <w:t>formatter</w:t>
       </w:r>
       <w:proofErr w:type="spellEnd"/>
       <w:r>
@@ -741,7 +1388,7 @@
         <w:rPr>
           <w:b/>
         </w:rPr>
-        <w:t>class</w:t>
+        <w:t>config</w:t>
       </w:r>
       <w:proofErr w:type="spellEnd"/>
       <w:r>
@@ -752,17 +1399,210 @@
       <w:pPr>
         <w:pStyle w:val="Prrafodelista"/>
         <w:rPr>
+          <w:b/>
           <w:lang w:val="en-US"/>
         </w:rPr>
       </w:pPr>
       <w:proofErr w:type="spellStart"/>
-      <w:r>
-        <w:rPr>
+      <w:proofErr w:type="gramStart"/>
+      <w:r>
+        <w:rPr>
+          <w:b/>
           <w:lang w:val="en-US"/>
         </w:rPr>
-        <w:t>com.saga.sagasuite.webform.RecaptchaValidationActionHandler</w:t>
-      </w:r>
-      <w:proofErr w:type="spellEnd"/>
+        <w:t>Webform</w:t>
+      </w:r>
+      <w:proofErr w:type="spellEnd"/>
+      <w:r>
+        <w:rPr>
+          <w:b/>
+          <w:lang w:val="en-US"/>
+        </w:rPr>
+        <w:t xml:space="preserve"> - [</w:t>
+      </w:r>
+      <w:proofErr w:type="spellStart"/>
+      <w:r>
+        <w:rPr>
+          <w:b/>
+          <w:lang w:val="en-US"/>
+        </w:rPr>
+        <w:t>Sagasuite</w:t>
+      </w:r>
+      <w:proofErr w:type="spellEnd"/>
+      <w:r>
+        <w:rPr>
+          <w:b/>
+          <w:lang w:val="en-US"/>
+        </w:rPr>
+        <w:t xml:space="preserve">] - </w:t>
+      </w:r>
+      <w:proofErr w:type="spellStart"/>
+      <w:r>
+        <w:rPr>
+          <w:b/>
+          <w:lang w:val="en-US"/>
+        </w:rPr>
+        <w:t>ReCaptcha</w:t>
+      </w:r>
+      <w:proofErr w:type="spellEnd"/>
+      <w:r>
+        <w:rPr>
+          <w:b/>
+          <w:lang w:val="en-US"/>
+        </w:rPr>
+        <w:t xml:space="preserve">, </w:t>
+      </w:r>
+      <w:proofErr w:type="spellStart"/>
+      <w:r>
+        <w:rPr>
+          <w:b/>
+          <w:lang w:val="en-US"/>
+        </w:rPr>
+        <w:t>Datepicker</w:t>
+      </w:r>
+      <w:proofErr w:type="spellEnd"/>
+      <w:r>
+        <w:rPr>
+          <w:b/>
+          <w:lang w:val="en-US"/>
+        </w:rPr>
+        <w:t xml:space="preserve">, </w:t>
+      </w:r>
+      <w:proofErr w:type="spellStart"/>
+      <w:r>
+        <w:rPr>
+          <w:b/>
+          <w:lang w:val="en-US"/>
+        </w:rPr>
+        <w:t>radiobuttons</w:t>
+      </w:r>
+      <w:proofErr w:type="spellEnd"/>
+      <w:r>
+        <w:rPr>
+          <w:b/>
+          <w:lang w:val="en-US"/>
+        </w:rPr>
+        <w:t>, checkboxes and selects.</w:t>
+      </w:r>
+      <w:proofErr w:type="gramEnd"/>
+      <w:r>
+        <w:rPr>
+          <w:b/>
+          <w:lang w:val="en-US"/>
+        </w:rPr>
+        <w:t xml:space="preserve"> </w:t>
+      </w:r>
+    </w:p>
+    <w:p>
+      <w:pPr>
+        <w:pStyle w:val="Prrafodelista"/>
+      </w:pPr>
+      <w:r>
+        <w:t xml:space="preserve">Debemos asegurar que dicho </w:t>
+      </w:r>
+      <w:proofErr w:type="spellStart"/>
+      <w:r>
+        <w:t>setting</w:t>
+      </w:r>
+      <w:proofErr w:type="spellEnd"/>
+      <w:r>
+        <w:t xml:space="preserve"> corresponde con el </w:t>
+      </w:r>
+      <w:proofErr w:type="spellStart"/>
+      <w:r>
+        <w:t>formatter</w:t>
+      </w:r>
+      <w:proofErr w:type="spellEnd"/>
+      <w:r>
+        <w:t xml:space="preserve">: </w:t>
+      </w:r>
+    </w:p>
+    <w:p>
+      <w:pPr>
+        <w:pStyle w:val="Prrafodelista"/>
+        <w:rPr>
+          <w:b/>
+          <w:lang w:val="en-US"/>
+        </w:rPr>
+      </w:pPr>
+      <w:r>
+        <w:rPr>
+          <w:b/>
+          <w:lang w:val="en-US"/>
+        </w:rPr>
+        <w:t>/system/modules/com.saga.sagasuite.core/formatters/form-recaptcha.jsp</w:t>
+      </w:r>
+    </w:p>
+    <w:p>
+      <w:pPr>
+        <w:pStyle w:val="Prrafodelista"/>
+        <w:jc w:val="center"/>
+        <w:rPr>
+          <w:lang w:val="en-US"/>
+        </w:rPr>
+      </w:pPr>
+      <w:r>
+        <w:rPr>
+          <w:noProof/>
+          <w:lang w:eastAsia="es-ES"/>
+        </w:rPr>
+        <w:lastRenderedPageBreak/>
+        <w:drawing>
+          <wp:inline distT="0" distB="0" distL="0" distR="0" wp14:anchorId="5E27D9BA" wp14:editId="39D893A8">
+            <wp:extent cx="4146550" cy="1606550"/>
+            <wp:effectExtent l="76200" t="76200" r="139700" b="127000"/>
+            <wp:docPr id="5" name="Imagen 5"/>
+            <wp:cNvGraphicFramePr>
+              <a:graphicFrameLocks xmlns:a="http://schemas.openxmlformats.org/drawingml/2006/main" noChangeAspect="1"/>
+            </wp:cNvGraphicFramePr>
+            <a:graphic xmlns:a="http://schemas.openxmlformats.org/drawingml/2006/main">
+              <a:graphicData uri="http://schemas.openxmlformats.org/drawingml/2006/picture">
+                <pic:pic xmlns:pic="http://schemas.openxmlformats.org/drawingml/2006/picture">
+                  <pic:nvPicPr>
+                    <pic:cNvPr id="0" name=""/>
+                    <pic:cNvPicPr/>
+                  </pic:nvPicPr>
+                  <pic:blipFill rotWithShape="1">
+                    <a:blip r:embed="rId16"/>
+                    <a:srcRect l="1328" t="17437" r="2341" b="29412"/>
+                    <a:stretch/>
+                  </pic:blipFill>
+                  <pic:spPr bwMode="auto">
+                    <a:xfrm>
+                      <a:off x="0" y="0"/>
+                      <a:ext cx="4146380" cy="1606484"/>
+                    </a:xfrm>
+                    <a:prstGeom prst="rect">
+                      <a:avLst/>
+                    </a:prstGeom>
+                    <a:ln w="38100" cap="sq" cmpd="sng" algn="ctr">
+                      <a:solidFill>
+                        <a:srgbClr val="000000"/>
+                      </a:solidFill>
+                      <a:prstDash val="solid"/>
+                      <a:miter lim="800000"/>
+                      <a:headEnd type="none" w="med" len="med"/>
+                      <a:tailEnd type="none" w="med" len="med"/>
+                    </a:ln>
+                    <a:effectLst>
+                      <a:outerShdw blurRad="50800" dist="38100" dir="2700000" algn="tl" rotWithShape="0">
+                        <a:srgbClr val="000000">
+                          <a:alpha val="43000"/>
+                        </a:srgbClr>
+                      </a:outerShdw>
+                    </a:effectLst>
+                    <a:extLst>
+                      <a:ext uri="{53640926-AAD7-44D8-BBD7-CCE9431645EC}">
+                        <a14:shadowObscured xmlns:a14="http://schemas.microsoft.com/office/drawing/2010/main"/>
+                      </a:ext>
+                    </a:extLst>
+                  </pic:spPr>
+                </pic:pic>
+              </a:graphicData>
+            </a:graphic>
+          </wp:inline>
+        </w:drawing>
+      </w:r>
     </w:p>
     <w:p>
       <w:pPr>
@@ -771,220 +1611,384 @@
           <w:ilvl w:val="0"/>
           <w:numId w:val="17"/>
         </w:numPr>
-      </w:pPr>
-      <w:proofErr w:type="spellStart"/>
-      <w:r>
-        <w:rPr>
-          <w:lang w:val="en-US"/>
-        </w:rPr>
-        <w:t>Seleccionar</w:t>
-      </w:r>
-      <w:proofErr w:type="spellEnd"/>
-      <w:r>
-        <w:rPr>
-          <w:lang w:val="en-US"/>
-        </w:rPr>
-        <w:t xml:space="preserve"> el </w:t>
-      </w:r>
-      <w:r>
-        <w:rPr>
-          <w:b/>
-          <w:lang w:val="en-US"/>
-        </w:rPr>
-        <w:t xml:space="preserve">formatter </w:t>
-      </w:r>
-      <w:proofErr w:type="spellStart"/>
-      <w:r>
-        <w:rPr>
-          <w:b/>
-          <w:lang w:val="en-US"/>
-        </w:rPr>
-        <w:t>config</w:t>
-      </w:r>
-      <w:proofErr w:type="spellEnd"/>
-      <w:r>
-        <w:rPr>
-          <w:lang w:val="en-US"/>
-        </w:rPr>
-        <w:t xml:space="preserve">: </w:t>
+        <w:jc w:val="left"/>
+      </w:pPr>
+      <w:r>
+        <w:t xml:space="preserve">En caso de usar un </w:t>
+      </w:r>
+      <w:proofErr w:type="spellStart"/>
+      <w:r>
+        <w:t>formatter</w:t>
+      </w:r>
+      <w:proofErr w:type="spellEnd"/>
+      <w:r>
+        <w:t xml:space="preserve"> espec</w:t>
+      </w:r>
+      <w:r>
+        <w:t xml:space="preserve">ífico, es decir, que no dispongamos de </w:t>
+      </w:r>
+      <w:proofErr w:type="spellStart"/>
+      <w:r>
+        <w:rPr>
+          <w:b/>
+        </w:rPr>
+        <w:t>Webform</w:t>
+      </w:r>
+      <w:proofErr w:type="spellEnd"/>
+      <w:r>
+        <w:rPr>
+          <w:b/>
+        </w:rPr>
+        <w:t xml:space="preserve"> - [</w:t>
+      </w:r>
+      <w:proofErr w:type="spellStart"/>
+      <w:r>
+        <w:rPr>
+          <w:b/>
+        </w:rPr>
+        <w:t>Sagasuite</w:t>
+      </w:r>
+      <w:proofErr w:type="spellEnd"/>
+      <w:r>
+        <w:rPr>
+          <w:b/>
+        </w:rPr>
+        <w:t xml:space="preserve">] - </w:t>
+      </w:r>
+      <w:proofErr w:type="spellStart"/>
+      <w:r>
+        <w:rPr>
+          <w:b/>
+        </w:rPr>
+        <w:t>ReCaptcha</w:t>
+      </w:r>
+      <w:proofErr w:type="spellEnd"/>
+      <w:r>
+        <w:rPr>
+          <w:b/>
+        </w:rPr>
+        <w:t xml:space="preserve">, </w:t>
+      </w:r>
+      <w:proofErr w:type="spellStart"/>
+      <w:r>
+        <w:rPr>
+          <w:b/>
+        </w:rPr>
+        <w:t>Datepicker</w:t>
+      </w:r>
+      <w:proofErr w:type="spellEnd"/>
+      <w:r>
+        <w:rPr>
+          <w:b/>
+        </w:rPr>
+        <w:t xml:space="preserve">, </w:t>
+      </w:r>
+      <w:proofErr w:type="spellStart"/>
+      <w:r>
+        <w:rPr>
+          <w:b/>
+        </w:rPr>
+        <w:t>radiobuttons</w:t>
+      </w:r>
+      <w:proofErr w:type="spellEnd"/>
+      <w:r>
+        <w:rPr>
+          <w:b/>
+        </w:rPr>
+        <w:t xml:space="preserve">, </w:t>
+      </w:r>
+      <w:proofErr w:type="spellStart"/>
+      <w:r>
+        <w:rPr>
+          <w:b/>
+        </w:rPr>
+        <w:t>checkboxes</w:t>
+      </w:r>
+      <w:proofErr w:type="spellEnd"/>
+      <w:r>
+        <w:rPr>
+          <w:b/>
+        </w:rPr>
+        <w:t xml:space="preserve"> and </w:t>
+      </w:r>
+      <w:proofErr w:type="spellStart"/>
+      <w:r>
+        <w:rPr>
+          <w:b/>
+        </w:rPr>
+        <w:t>selects</w:t>
+      </w:r>
+      <w:proofErr w:type="spellEnd"/>
+      <w:r>
+        <w:t>, debemos asegurarnos que:</w:t>
       </w:r>
     </w:p>
     <w:p>
       <w:pPr>
         <w:pStyle w:val="Prrafodelista"/>
-        <w:rPr>
-          <w:lang w:val="en-US"/>
-        </w:rPr>
-      </w:pPr>
-      <w:proofErr w:type="spellStart"/>
-      <w:proofErr w:type="gramStart"/>
-      <w:r>
-        <w:rPr>
-          <w:lang w:val="en-US"/>
-        </w:rPr>
-        <w:t>Webform</w:t>
-      </w:r>
-      <w:proofErr w:type="spellEnd"/>
-      <w:r>
-        <w:rPr>
-          <w:lang w:val="en-US"/>
-        </w:rPr>
-        <w:t xml:space="preserve"> - [</w:t>
-      </w:r>
-      <w:proofErr w:type="spellStart"/>
-      <w:r>
-        <w:rPr>
-          <w:lang w:val="en-US"/>
-        </w:rPr>
-        <w:t>Sagasuite</w:t>
-      </w:r>
-      <w:proofErr w:type="spellEnd"/>
-      <w:r>
-        <w:rPr>
-          <w:lang w:val="en-US"/>
-        </w:rPr>
-        <w:t xml:space="preserve">] - </w:t>
-      </w:r>
-      <w:proofErr w:type="spellStart"/>
-      <w:r>
-        <w:rPr>
-          <w:lang w:val="en-US"/>
-        </w:rPr>
-        <w:t>ReCaptcha</w:t>
-      </w:r>
-      <w:proofErr w:type="spellEnd"/>
-      <w:r>
-        <w:rPr>
-          <w:lang w:val="en-US"/>
-        </w:rPr>
-        <w:t xml:space="preserve">, </w:t>
-      </w:r>
-      <w:proofErr w:type="spellStart"/>
-      <w:r>
-        <w:rPr>
-          <w:lang w:val="en-US"/>
-        </w:rPr>
-        <w:t>Datepicker</w:t>
-      </w:r>
-      <w:proofErr w:type="spellEnd"/>
-      <w:r>
-        <w:rPr>
-          <w:lang w:val="en-US"/>
-        </w:rPr>
-        <w:t xml:space="preserve">, </w:t>
-      </w:r>
-      <w:proofErr w:type="spellStart"/>
-      <w:r>
-        <w:rPr>
-          <w:lang w:val="en-US"/>
-        </w:rPr>
-        <w:t>radiobuttons</w:t>
-      </w:r>
-      <w:proofErr w:type="spellEnd"/>
-      <w:r>
-        <w:rPr>
-          <w:lang w:val="en-US"/>
-        </w:rPr>
-        <w:t>, checkboxes and selects.</w:t>
-      </w:r>
-      <w:proofErr w:type="gramEnd"/>
-      <w:r>
-        <w:rPr>
-          <w:lang w:val="en-US"/>
-        </w:rPr>
-        <w:t xml:space="preserve"> </w:t>
+        <w:numPr>
+          <w:ilvl w:val="1"/>
+          <w:numId w:val="17"/>
+        </w:numPr>
+        <w:jc w:val="left"/>
+      </w:pPr>
+      <w:r>
+        <w:t xml:space="preserve">En el </w:t>
+      </w:r>
+      <w:proofErr w:type="spellStart"/>
+      <w:r>
+        <w:t>formatter</w:t>
+      </w:r>
+      <w:proofErr w:type="spellEnd"/>
+      <w:r>
+        <w:t xml:space="preserve"> usamos las clases debemos sustituir las clases </w:t>
+      </w:r>
+      <w:proofErr w:type="spellStart"/>
+      <w:r>
+        <w:rPr>
+          <w:b/>
+        </w:rPr>
+        <w:t>CmsFormHandler</w:t>
+      </w:r>
+      <w:proofErr w:type="spellEnd"/>
+      <w:r>
+        <w:t xml:space="preserve"> por </w:t>
+      </w:r>
+      <w:proofErr w:type="spellStart"/>
+      <w:r>
+        <w:rPr>
+          <w:b/>
+        </w:rPr>
+        <w:t>SgFormHandler</w:t>
+      </w:r>
+      <w:proofErr w:type="spellEnd"/>
+      <w:r>
+        <w:t xml:space="preserve"> y </w:t>
+      </w:r>
+      <w:proofErr w:type="spellStart"/>
+      <w:r>
+        <w:rPr>
+          <w:b/>
+        </w:rPr>
+        <w:t>CmsFormHandlerFactory</w:t>
+      </w:r>
+      <w:proofErr w:type="spellEnd"/>
+      <w:r>
+        <w:t xml:space="preserve"> por </w:t>
+      </w:r>
+      <w:proofErr w:type="spellStart"/>
+      <w:r>
+        <w:rPr>
+          <w:b/>
+        </w:rPr>
+        <w:t>SgFormHandlerFactory</w:t>
+      </w:r>
+      <w:proofErr w:type="spellEnd"/>
+      <w:r>
+        <w:t xml:space="preserve">. </w:t>
       </w:r>
     </w:p>
     <w:p>
       <w:pPr>
-        <w:pStyle w:val="Prrafodelista"/>
-      </w:pPr>
-      <w:r>
-        <w:t xml:space="preserve">Este </w:t>
-      </w:r>
-      <w:r>
-        <w:t>debe corresponder</w:t>
-      </w:r>
-      <w:r>
-        <w:t xml:space="preserve"> con el </w:t>
-      </w:r>
-      <w:proofErr w:type="spellStart"/>
-      <w:r>
-        <w:rPr>
-          <w:b/>
-        </w:rPr>
-        <w:t>formatter</w:t>
-      </w:r>
-      <w:proofErr w:type="spellEnd"/>
-      <w:r>
-        <w:t>:</w:t>
+        <w:jc w:val="left"/>
+      </w:pPr>
+      <w:r>
+        <w:rPr>
+          <w:noProof/>
+          <w:lang w:eastAsia="es-ES"/>
+        </w:rPr>
+        <w:drawing>
+          <wp:inline distT="0" distB="0" distL="0" distR="0" wp14:anchorId="2507B541" wp14:editId="33C133AA">
+            <wp:extent cx="5612130" cy="2143760"/>
+            <wp:effectExtent l="76200" t="76200" r="140970" b="142240"/>
+            <wp:docPr id="6" name="Imagen 6"/>
+            <wp:cNvGraphicFramePr>
+              <a:graphicFrameLocks xmlns:a="http://schemas.openxmlformats.org/drawingml/2006/main" noChangeAspect="1"/>
+            </wp:cNvGraphicFramePr>
+            <a:graphic xmlns:a="http://schemas.openxmlformats.org/drawingml/2006/main">
+              <a:graphicData uri="http://schemas.openxmlformats.org/drawingml/2006/picture">
+                <pic:pic xmlns:pic="http://schemas.openxmlformats.org/drawingml/2006/picture">
+                  <pic:nvPicPr>
+                    <pic:cNvPr id="0" name=""/>
+                    <pic:cNvPicPr/>
+                  </pic:nvPicPr>
+                  <pic:blipFill>
+                    <a:blip r:embed="rId17"/>
+                    <a:stretch>
+                      <a:fillRect/>
+                    </a:stretch>
+                  </pic:blipFill>
+                  <pic:spPr>
+                    <a:xfrm>
+                      <a:off x="0" y="0"/>
+                      <a:ext cx="5612130" cy="2143760"/>
+                    </a:xfrm>
+                    <a:prstGeom prst="rect">
+                      <a:avLst/>
+                    </a:prstGeom>
+                    <a:ln w="38100" cap="sq">
+                      <a:solidFill>
+                        <a:srgbClr val="000000"/>
+                      </a:solidFill>
+                      <a:prstDash val="solid"/>
+                      <a:miter lim="800000"/>
+                    </a:ln>
+                    <a:effectLst>
+                      <a:outerShdw blurRad="50800" dist="38100" dir="2700000" algn="tl" rotWithShape="0">
+                        <a:srgbClr val="000000">
+                          <a:alpha val="43000"/>
+                        </a:srgbClr>
+                      </a:outerShdw>
+                    </a:effectLst>
+                  </pic:spPr>
+                </pic:pic>
+              </a:graphicData>
+            </a:graphic>
+          </wp:inline>
+        </w:drawing>
       </w:r>
     </w:p>
     <w:p>
       <w:pPr>
         <w:pStyle w:val="Prrafodelista"/>
-        <w:rPr>
-          <w:lang w:val="en-US"/>
-        </w:rPr>
-      </w:pPr>
-      <w:r>
-        <w:rPr>
-          <w:lang w:val="en-US"/>
-        </w:rPr>
-        <w:t>/system/modules/com.saga.sagasuite.cor</w:t>
-      </w:r>
-      <w:r>
-        <w:rPr>
-          <w:lang w:val="en-US"/>
-        </w:rPr>
-        <w:t>e/formatters/form-recaptcha.jsp</w:t>
+        <w:numPr>
+          <w:ilvl w:val="1"/>
+          <w:numId w:val="17"/>
+        </w:numPr>
+        <w:jc w:val="left"/>
+      </w:pPr>
+      <w:r>
+        <w:t xml:space="preserve">En el </w:t>
+      </w:r>
+      <w:proofErr w:type="spellStart"/>
+      <w:r>
+        <w:t>theme</w:t>
+      </w:r>
+      <w:proofErr w:type="spellEnd"/>
+      <w:r>
+        <w:t xml:space="preserve"> debemos importar la librería de </w:t>
+      </w:r>
+      <w:proofErr w:type="spellStart"/>
+      <w:r>
+        <w:t>javascript</w:t>
+      </w:r>
+      <w:proofErr w:type="spellEnd"/>
+      <w:r>
+        <w:t xml:space="preserve"> un enlace a la librería </w:t>
+      </w:r>
+      <w:r>
+        <w:rPr>
+          <w:b/>
+        </w:rPr>
+        <w:t xml:space="preserve">&lt;script </w:t>
+      </w:r>
+      <w:proofErr w:type="spellStart"/>
+      <w:r>
+        <w:rPr>
+          <w:b/>
+        </w:rPr>
+        <w:t>src</w:t>
+      </w:r>
+      <w:proofErr w:type="spellEnd"/>
+      <w:r>
+        <w:rPr>
+          <w:b/>
+        </w:rPr>
+        <w:t xml:space="preserve">="https://www.google.com/recaptcha/api.js" </w:t>
+      </w:r>
+      <w:proofErr w:type="spellStart"/>
+      <w:r>
+        <w:rPr>
+          <w:b/>
+        </w:rPr>
+        <w:t>async</w:t>
+      </w:r>
+      <w:proofErr w:type="spellEnd"/>
+      <w:r>
+        <w:rPr>
+          <w:b/>
+        </w:rPr>
+        <w:t xml:space="preserve"> </w:t>
+      </w:r>
+      <w:proofErr w:type="spellStart"/>
+      <w:r>
+        <w:rPr>
+          <w:b/>
+        </w:rPr>
+        <w:t>defer</w:t>
+      </w:r>
+      <w:proofErr w:type="spellEnd"/>
+      <w:r>
+        <w:rPr>
+          <w:b/>
+        </w:rPr>
+        <w:t>&gt;&lt;/script&gt;</w:t>
       </w:r>
     </w:p>
     <w:p>
       <w:pPr>
-        <w:pStyle w:val="Prrafodelista"/>
-        <w:numPr>
-          <w:ilvl w:val="0"/>
-          <w:numId w:val="17"/>
-        </w:numPr>
-      </w:pPr>
-      <w:r>
-        <w:t xml:space="preserve">Configurar las claves del </w:t>
-      </w:r>
-      <w:proofErr w:type="spellStart"/>
-      <w:r>
-        <w:t>ReCaptcha</w:t>
-      </w:r>
-      <w:proofErr w:type="spellEnd"/>
-      <w:r>
-        <w:t xml:space="preserve"> facilitadas por google en el recurso de </w:t>
-      </w:r>
-      <w:proofErr w:type="spellStart"/>
-      <w:r>
-        <w:t>cofiguración</w:t>
-      </w:r>
-      <w:proofErr w:type="spellEnd"/>
-      <w:r>
-        <w:t xml:space="preserve"> </w:t>
-      </w:r>
-      <w:proofErr w:type="spellStart"/>
-      <w:r>
-        <w:rPr>
-          <w:b/>
-        </w:rPr>
-        <w:t>themeconfig</w:t>
-      </w:r>
-      <w:proofErr w:type="spellEnd"/>
-      <w:r>
-        <w:rPr>
-          <w:b/>
-        </w:rPr>
-        <w:t>.</w:t>
+        <w:jc w:val="left"/>
+      </w:pPr>
+      <w:r>
+        <w:rPr>
+          <w:noProof/>
+          <w:lang w:eastAsia="es-ES"/>
+        </w:rPr>
+        <w:drawing>
+          <wp:inline distT="0" distB="0" distL="0" distR="0" wp14:anchorId="6A4CC24E" wp14:editId="1DC71F4D">
+            <wp:extent cx="5612130" cy="640715"/>
+            <wp:effectExtent l="76200" t="76200" r="140970" b="140335"/>
+            <wp:docPr id="9" name="Imagen 9"/>
+            <wp:cNvGraphicFramePr>
+              <a:graphicFrameLocks xmlns:a="http://schemas.openxmlformats.org/drawingml/2006/main" noChangeAspect="1"/>
+            </wp:cNvGraphicFramePr>
+            <a:graphic xmlns:a="http://schemas.openxmlformats.org/drawingml/2006/main">
+              <a:graphicData uri="http://schemas.openxmlformats.org/drawingml/2006/picture">
+                <pic:pic xmlns:pic="http://schemas.openxmlformats.org/drawingml/2006/picture">
+                  <pic:nvPicPr>
+                    <pic:cNvPr id="0" name=""/>
+                    <pic:cNvPicPr/>
+                  </pic:nvPicPr>
+                  <pic:blipFill>
+                    <a:blip r:embed="rId18"/>
+                    <a:stretch>
+                      <a:fillRect/>
+                    </a:stretch>
+                  </pic:blipFill>
+                  <pic:spPr>
+                    <a:xfrm>
+                      <a:off x="0" y="0"/>
+                      <a:ext cx="5612130" cy="640715"/>
+                    </a:xfrm>
+                    <a:prstGeom prst="rect">
+                      <a:avLst/>
+                    </a:prstGeom>
+                    <a:ln w="38100" cap="sq">
+                      <a:solidFill>
+                        <a:srgbClr val="000000"/>
+                      </a:solidFill>
+                      <a:prstDash val="solid"/>
+                      <a:miter lim="800000"/>
+                    </a:ln>
+                    <a:effectLst>
+                      <a:outerShdw blurRad="50800" dist="38100" dir="2700000" algn="tl" rotWithShape="0">
+                        <a:srgbClr val="000000">
+                          <a:alpha val="43000"/>
+                        </a:srgbClr>
+                      </a:outerShdw>
+                    </a:effectLst>
+                  </pic:spPr>
+                </pic:pic>
+              </a:graphicData>
+            </a:graphic>
+          </wp:inline>
+        </w:drawing>
       </w:r>
     </w:p>
+    <w:p/>
     <w:sectPr>
-      <w:headerReference w:type="default" r:id="rId13"/>
-      <w:footerReference w:type="default" r:id="rId14"/>
+      <w:headerReference w:type="default" r:id="rId19"/>
+      <w:footerReference w:type="default" r:id="rId20"/>
       <w:pgSz w:w="11906" w:h="16838"/>
       <w:pgMar w:top="1560" w:right="1440" w:bottom="1440" w:left="1440" w:header="737" w:footer="624" w:gutter="0"/>
       <w:pgNumType w:fmt="numberInDash"/>
@@ -4612,28 +5616,13 @@
   <a:extraClrSchemeLst/>
   <a:extLst>
     <a:ext uri="{05A4C25C-085E-4340-85A3-A5531E510DB2}">
-      <thm15:themeFamily xmlns:thm15="http://schemas.microsoft.com/office/thememl/2012/main" xmlns="" name="Office Theme" id="{62F939B6-93AF-4DB8-9C6B-D6C7DFDC589F}" vid="{4A3C46E8-61CC-4603-A589-7422A47A8E4A}"/>
+      <thm15:themeFamily xmlns="" xmlns:thm15="http://schemas.microsoft.com/office/thememl/2012/main" name="Office Theme" id="{62F939B6-93AF-4DB8-9C6B-D6C7DFDC589F}" vid="{4A3C46E8-61CC-4603-A589-7422A47A8E4A}"/>
     </a:ext>
   </a:extLst>
 </a:theme>
 </file>
 
 <file path=customXml/item1.xml><?xml version="1.0" encoding="utf-8"?>
-<?mso-contentType ?>
-<FormTemplates xmlns="http://schemas.microsoft.com/sharepoint/v3/contenttype/forms">
-  <Display>DocumentLibraryForm</Display>
-  <Edit>DocumentLibraryForm</Edit>
-  <New>DocumentLibraryForm</New>
-</FormTemplates>
-</file>
-
-<file path=customXml/item2.xml><?xml version="1.0" encoding="utf-8"?>
-<p:properties xmlns:p="http://schemas.microsoft.com/office/2006/metadata/properties" xmlns:xsi="http://www.w3.org/2001/XMLSchema-instance" xmlns:pc="http://schemas.microsoft.com/office/infopath/2007/PartnerControls">
-  <documentManagement/>
-</p:properties>
-</file>
-
-<file path=customXml/item3.xml><?xml version="1.0" encoding="utf-8"?>
 <ct:contentTypeSchema xmlns:ct="http://schemas.microsoft.com/office/2006/metadata/contentType" xmlns:ma="http://schemas.microsoft.com/office/2006/metadata/properties/metaAttributes" ct:_="" ma:_="" ma:contentTypeName="Documento" ma:contentTypeID="0x01010018EBDDF22F17CA44B06334ABFE4A5DD4" ma:contentTypeVersion="3" ma:contentTypeDescription="Crear nuevo documento." ma:contentTypeScope="" ma:versionID="df978c0df07ef364082e6759aa107b1c">
   <xsd:schema xmlns:xsd="http://www.w3.org/2001/XMLSchema" xmlns:xs="http://www.w3.org/2001/XMLSchema" xmlns:p="http://schemas.microsoft.com/office/2006/metadata/properties" xmlns:ns2="84fb3df7-05d2-4689-ac2f-a71fc1583678" targetNamespace="http://schemas.microsoft.com/office/2006/metadata/properties" ma:root="true" ma:fieldsID="846635d32d178fabf9a28ef6e5b346e5" ns2:_="">
     <xsd:import namespace="84fb3df7-05d2-4689-ac2f-a71fc1583678"/>
@@ -4787,28 +5776,26 @@
 </ct:contentTypeSchema>
 </file>
 
+<file path=customXml/item2.xml><?xml version="1.0" encoding="utf-8"?>
+<p:properties xmlns:p="http://schemas.microsoft.com/office/2006/metadata/properties" xmlns:xsi="http://www.w3.org/2001/XMLSchema-instance" xmlns:pc="http://schemas.microsoft.com/office/infopath/2007/PartnerControls">
+  <documentManagement/>
+</p:properties>
+</file>
+
+<file path=customXml/item3.xml><?xml version="1.0" encoding="utf-8"?>
+<?mso-contentType ?>
+<FormTemplates xmlns="http://schemas.microsoft.com/sharepoint/v3/contenttype/forms">
+  <Display>DocumentLibraryForm</Display>
+  <Edit>DocumentLibraryForm</Edit>
+  <New>DocumentLibraryForm</New>
+</FormTemplates>
+</file>
+
 <file path=customXml/item4.xml><?xml version="1.0" encoding="utf-8"?>
 <b:Sources xmlns:b="http://schemas.openxmlformats.org/officeDocument/2006/bibliography" xmlns="http://schemas.openxmlformats.org/officeDocument/2006/bibliography" SelectedStyle="\APA.XSL" StyleName="APA"/>
 </file>
 
 <file path=customXml/itemProps1.xml><?xml version="1.0" encoding="utf-8"?>
-<ds:datastoreItem xmlns:ds="http://schemas.openxmlformats.org/officeDocument/2006/customXml" ds:itemID="{B4B640B9-7387-4AD7-A4B0-F23134A100A3}">
-  <ds:schemaRefs>
-    <ds:schemaRef ds:uri="http://schemas.microsoft.com/sharepoint/v3/contenttype/forms"/>
-  </ds:schemaRefs>
-</ds:datastoreItem>
-</file>
-
-<file path=customXml/itemProps2.xml><?xml version="1.0" encoding="utf-8"?>
-<ds:datastoreItem xmlns:ds="http://schemas.openxmlformats.org/officeDocument/2006/customXml" ds:itemID="{1D79E24D-8D48-4546-AD45-07ECD36DB5E5}">
-  <ds:schemaRefs>
-    <ds:schemaRef ds:uri="http://schemas.microsoft.com/office/2006/metadata/properties"/>
-    <ds:schemaRef ds:uri="http://schemas.microsoft.com/office/infopath/2007/PartnerControls"/>
-  </ds:schemaRefs>
-</ds:datastoreItem>
-</file>
-
-<file path=customXml/itemProps3.xml><?xml version="1.0" encoding="utf-8"?>
 <ds:datastoreItem xmlns:ds="http://schemas.openxmlformats.org/officeDocument/2006/customXml" ds:itemID="{95093F0B-B422-4ED0-AE48-1A7A78DAC77F}">
   <ds:schemaRefs>
     <ds:schemaRef ds:uri="http://schemas.microsoft.com/office/2006/metadata/contentType"/>
@@ -4826,8 +5813,25 @@
 </ds:datastoreItem>
 </file>
 
+<file path=customXml/itemProps2.xml><?xml version="1.0" encoding="utf-8"?>
+<ds:datastoreItem xmlns:ds="http://schemas.openxmlformats.org/officeDocument/2006/customXml" ds:itemID="{1D79E24D-8D48-4546-AD45-07ECD36DB5E5}">
+  <ds:schemaRefs>
+    <ds:schemaRef ds:uri="http://schemas.microsoft.com/office/2006/metadata/properties"/>
+    <ds:schemaRef ds:uri="http://schemas.microsoft.com/office/infopath/2007/PartnerControls"/>
+  </ds:schemaRefs>
+</ds:datastoreItem>
+</file>
+
+<file path=customXml/itemProps3.xml><?xml version="1.0" encoding="utf-8"?>
+<ds:datastoreItem xmlns:ds="http://schemas.openxmlformats.org/officeDocument/2006/customXml" ds:itemID="{B4B640B9-7387-4AD7-A4B0-F23134A100A3}">
+  <ds:schemaRefs>
+    <ds:schemaRef ds:uri="http://schemas.microsoft.com/sharepoint/v3/contenttype/forms"/>
+  </ds:schemaRefs>
+</ds:datastoreItem>
+</file>
+
 <file path=customXml/itemProps4.xml><?xml version="1.0" encoding="utf-8"?>
-<ds:datastoreItem xmlns:ds="http://schemas.openxmlformats.org/officeDocument/2006/customXml" ds:itemID="{5A0D49ED-675B-41F2-89AE-24A9390D1677}">
+<ds:datastoreItem xmlns:ds="http://schemas.openxmlformats.org/officeDocument/2006/customXml" ds:itemID="{92B845E1-6162-47D0-9A9E-FDEB0DFB4A34}">
   <ds:schemaRefs>
     <ds:schemaRef ds:uri="http://schemas.openxmlformats.org/officeDocument/2006/bibliography"/>
   </ds:schemaRefs>

</xml_diff>

<commit_message>
[Util] - Script jsp resource-set-value
</commit_message>
<xml_diff>
--- a/com.saga.sagasuite.webform/docs/Sagasuite - Webform.docx
+++ b/com.saga.sagasuite.webform/docs/Sagasuite - Webform.docx
@@ -18,6 +18,7 @@
           <w:docPartUnique/>
         </w:docPartObj>
       </w:sdtPr>
+      <w:sdtEndPr/>
       <w:sdtContent>
         <w:sdt>
           <w:sdtPr>
@@ -30,6 +31,7 @@
             <w:dataBinding w:prefixMappings="xmlns:ns0='http://purl.org/dc/elements/1.1/' xmlns:ns1='http://schemas.openxmlformats.org/package/2006/metadata/core-properties' " w:xpath="/ns1:coreProperties[1]/ns0:title[1]" w:storeItemID="{6C3C8BC8-F283-45AE-878A-BAB7291924A1}"/>
             <w:text/>
           </w:sdtPr>
+          <w:sdtEndPr/>
           <w:sdtContent>
             <w:p>
               <w:pPr>
@@ -305,7 +307,21 @@
                 <w:rStyle w:val="Hipervnculo"/>
                 <w:noProof/>
               </w:rPr>
-              <w:t>Configuración</w:t>
+              <w:t>Con</w:t>
+            </w:r>
+            <w:r>
+              <w:rPr>
+                <w:rStyle w:val="Hipervnculo"/>
+                <w:noProof/>
+              </w:rPr>
+              <w:t>f</w:t>
+            </w:r>
+            <w:r>
+              <w:rPr>
+                <w:rStyle w:val="Hipervnculo"/>
+                <w:noProof/>
+              </w:rPr>
+              <w:t>iguración</w:t>
             </w:r>
             <w:r>
               <w:rPr>
@@ -848,6 +864,8 @@
         <w:pStyle w:val="Ttulo2"/>
       </w:pPr>
       <w:bookmarkStart w:id="3" w:name="_Toc449527409"/>
+      <w:bookmarkStart w:id="4" w:name="_GoBack"/>
+      <w:bookmarkEnd w:id="4"/>
       <w:r>
         <w:t>Configuración</w:t>
       </w:r>
@@ -1259,12 +1277,14 @@
       <w:pPr>
         <w:pStyle w:val="Prrafodelista"/>
         <w:rPr>
+          <w:b/>
           <w:lang w:val="en-US"/>
         </w:rPr>
       </w:pPr>
       <w:proofErr w:type="spellStart"/>
       <w:r>
         <w:rPr>
+          <w:b/>
           <w:lang w:val="en-US"/>
         </w:rPr>
         <w:t>com.saga.sagasuite.webform.RecaptchaValidationActionHandler</w:t>
@@ -5616,13 +5636,28 @@
   <a:extraClrSchemeLst/>
   <a:extLst>
     <a:ext uri="{05A4C25C-085E-4340-85A3-A5531E510DB2}">
-      <thm15:themeFamily xmlns="" xmlns:thm15="http://schemas.microsoft.com/office/thememl/2012/main" name="Office Theme" id="{62F939B6-93AF-4DB8-9C6B-D6C7DFDC589F}" vid="{4A3C46E8-61CC-4603-A589-7422A47A8E4A}"/>
+      <thm15:themeFamily xmlns:thm15="http://schemas.microsoft.com/office/thememl/2012/main" xmlns="" name="Office Theme" id="{62F939B6-93AF-4DB8-9C6B-D6C7DFDC589F}" vid="{4A3C46E8-61CC-4603-A589-7422A47A8E4A}"/>
     </a:ext>
   </a:extLst>
 </a:theme>
 </file>
 
 <file path=customXml/item1.xml><?xml version="1.0" encoding="utf-8"?>
+<?mso-contentType ?>
+<FormTemplates xmlns="http://schemas.microsoft.com/sharepoint/v3/contenttype/forms">
+  <Display>DocumentLibraryForm</Display>
+  <Edit>DocumentLibraryForm</Edit>
+  <New>DocumentLibraryForm</New>
+</FormTemplates>
+</file>
+
+<file path=customXml/item2.xml><?xml version="1.0" encoding="utf-8"?>
+<p:properties xmlns:p="http://schemas.microsoft.com/office/2006/metadata/properties" xmlns:xsi="http://www.w3.org/2001/XMLSchema-instance" xmlns:pc="http://schemas.microsoft.com/office/infopath/2007/PartnerControls">
+  <documentManagement/>
+</p:properties>
+</file>
+
+<file path=customXml/item3.xml><?xml version="1.0" encoding="utf-8"?>
 <ct:contentTypeSchema xmlns:ct="http://schemas.microsoft.com/office/2006/metadata/contentType" xmlns:ma="http://schemas.microsoft.com/office/2006/metadata/properties/metaAttributes" ct:_="" ma:_="" ma:contentTypeName="Documento" ma:contentTypeID="0x01010018EBDDF22F17CA44B06334ABFE4A5DD4" ma:contentTypeVersion="3" ma:contentTypeDescription="Crear nuevo documento." ma:contentTypeScope="" ma:versionID="df978c0df07ef364082e6759aa107b1c">
   <xsd:schema xmlns:xsd="http://www.w3.org/2001/XMLSchema" xmlns:xs="http://www.w3.org/2001/XMLSchema" xmlns:p="http://schemas.microsoft.com/office/2006/metadata/properties" xmlns:ns2="84fb3df7-05d2-4689-ac2f-a71fc1583678" targetNamespace="http://schemas.microsoft.com/office/2006/metadata/properties" ma:root="true" ma:fieldsID="846635d32d178fabf9a28ef6e5b346e5" ns2:_="">
     <xsd:import namespace="84fb3df7-05d2-4689-ac2f-a71fc1583678"/>
@@ -5776,26 +5811,28 @@
 </ct:contentTypeSchema>
 </file>
 
-<file path=customXml/item2.xml><?xml version="1.0" encoding="utf-8"?>
-<p:properties xmlns:p="http://schemas.microsoft.com/office/2006/metadata/properties" xmlns:xsi="http://www.w3.org/2001/XMLSchema-instance" xmlns:pc="http://schemas.microsoft.com/office/infopath/2007/PartnerControls">
-  <documentManagement/>
-</p:properties>
-</file>
-
-<file path=customXml/item3.xml><?xml version="1.0" encoding="utf-8"?>
-<?mso-contentType ?>
-<FormTemplates xmlns="http://schemas.microsoft.com/sharepoint/v3/contenttype/forms">
-  <Display>DocumentLibraryForm</Display>
-  <Edit>DocumentLibraryForm</Edit>
-  <New>DocumentLibraryForm</New>
-</FormTemplates>
-</file>
-
 <file path=customXml/item4.xml><?xml version="1.0" encoding="utf-8"?>
 <b:Sources xmlns:b="http://schemas.openxmlformats.org/officeDocument/2006/bibliography" xmlns="http://schemas.openxmlformats.org/officeDocument/2006/bibliography" SelectedStyle="\APA.XSL" StyleName="APA"/>
 </file>
 
 <file path=customXml/itemProps1.xml><?xml version="1.0" encoding="utf-8"?>
+<ds:datastoreItem xmlns:ds="http://schemas.openxmlformats.org/officeDocument/2006/customXml" ds:itemID="{B4B640B9-7387-4AD7-A4B0-F23134A100A3}">
+  <ds:schemaRefs>
+    <ds:schemaRef ds:uri="http://schemas.microsoft.com/sharepoint/v3/contenttype/forms"/>
+  </ds:schemaRefs>
+</ds:datastoreItem>
+</file>
+
+<file path=customXml/itemProps2.xml><?xml version="1.0" encoding="utf-8"?>
+<ds:datastoreItem xmlns:ds="http://schemas.openxmlformats.org/officeDocument/2006/customXml" ds:itemID="{1D79E24D-8D48-4546-AD45-07ECD36DB5E5}">
+  <ds:schemaRefs>
+    <ds:schemaRef ds:uri="http://schemas.microsoft.com/office/2006/metadata/properties"/>
+    <ds:schemaRef ds:uri="http://schemas.microsoft.com/office/infopath/2007/PartnerControls"/>
+  </ds:schemaRefs>
+</ds:datastoreItem>
+</file>
+
+<file path=customXml/itemProps3.xml><?xml version="1.0" encoding="utf-8"?>
 <ds:datastoreItem xmlns:ds="http://schemas.openxmlformats.org/officeDocument/2006/customXml" ds:itemID="{95093F0B-B422-4ED0-AE48-1A7A78DAC77F}">
   <ds:schemaRefs>
     <ds:schemaRef ds:uri="http://schemas.microsoft.com/office/2006/metadata/contentType"/>
@@ -5813,25 +5850,8 @@
 </ds:datastoreItem>
 </file>
 
-<file path=customXml/itemProps2.xml><?xml version="1.0" encoding="utf-8"?>
-<ds:datastoreItem xmlns:ds="http://schemas.openxmlformats.org/officeDocument/2006/customXml" ds:itemID="{1D79E24D-8D48-4546-AD45-07ECD36DB5E5}">
-  <ds:schemaRefs>
-    <ds:schemaRef ds:uri="http://schemas.microsoft.com/office/2006/metadata/properties"/>
-    <ds:schemaRef ds:uri="http://schemas.microsoft.com/office/infopath/2007/PartnerControls"/>
-  </ds:schemaRefs>
-</ds:datastoreItem>
-</file>
-
-<file path=customXml/itemProps3.xml><?xml version="1.0" encoding="utf-8"?>
-<ds:datastoreItem xmlns:ds="http://schemas.openxmlformats.org/officeDocument/2006/customXml" ds:itemID="{B4B640B9-7387-4AD7-A4B0-F23134A100A3}">
-  <ds:schemaRefs>
-    <ds:schemaRef ds:uri="http://schemas.microsoft.com/sharepoint/v3/contenttype/forms"/>
-  </ds:schemaRefs>
-</ds:datastoreItem>
-</file>
-
 <file path=customXml/itemProps4.xml><?xml version="1.0" encoding="utf-8"?>
-<ds:datastoreItem xmlns:ds="http://schemas.openxmlformats.org/officeDocument/2006/customXml" ds:itemID="{92B845E1-6162-47D0-9A9E-FDEB0DFB4A34}">
+<ds:datastoreItem xmlns:ds="http://schemas.openxmlformats.org/officeDocument/2006/customXml" ds:itemID="{39475916-C514-499D-B968-3C095AF1DAFF}">
   <ds:schemaRefs>
     <ds:schemaRef ds:uri="http://schemas.openxmlformats.org/officeDocument/2006/bibliography"/>
   </ds:schemaRefs>

</xml_diff>